<commit_message>
School planning periode 12/hernieuwde opdracht
</commit_message>
<xml_diff>
--- a/Documentatie/Hernieuwde opdracht.docx
+++ b/Documentatie/Hernieuwde opdracht.docx
@@ -178,26 +178,10 @@
         </w:numPr>
       </w:pPr>
       <w:r>
-        <w:t xml:space="preserve">Zoals </w:t>
-      </w:r>
-      <w:proofErr w:type="gramStart"/>
-      <w:r>
-        <w:t>b.v.</w:t>
-      </w:r>
-      <w:proofErr w:type="gramEnd"/>
-      <w:r>
-        <w:t xml:space="preserve">: </w:t>
-      </w:r>
-      <w:r>
-        <w:t xml:space="preserve">Google font </w:t>
-      </w:r>
-      <w:proofErr w:type="spellStart"/>
-      <w:r>
-        <w:t>Lato</w:t>
-      </w:r>
-      <w:proofErr w:type="spellEnd"/>
-      <w:r>
-        <w:t>: https://www.google.com/fonts</w:t>
+        <w:t xml:space="preserve">Zoals b.v.: </w:t>
+      </w:r>
+      <w:r>
+        <w:t>Google font Lato: https://www.google.com/fonts</w:t>
       </w:r>
       <w:r>
         <w:rPr>
@@ -275,13 +259,8 @@
           <w:numId w:val="1"/>
         </w:numPr>
       </w:pPr>
-      <w:proofErr w:type="spellStart"/>
-      <w:r>
-        <w:t>Wishlist</w:t>
-      </w:r>
-      <w:proofErr w:type="spellEnd"/>
-      <w:r>
-        <w:t>: Eigen lijst bij kunnen houden van films die je graag wilt hebben</w:t>
+      <w:r>
+        <w:t>Wishlist: Eigen lijst bij kunnen houden van films die je graag wilt hebben</w:t>
       </w:r>
     </w:p>
     <w:p>
@@ -336,13 +315,8 @@
           <w:numId w:val="1"/>
         </w:numPr>
       </w:pPr>
-      <w:proofErr w:type="gramStart"/>
-      <w:r>
-        <w:t>De</w:t>
-      </w:r>
-      <w:proofErr w:type="gramEnd"/>
-      <w:r>
-        <w:t xml:space="preserve"> </w:t>
+      <w:r>
+        <w:t xml:space="preserve">De </w:t>
       </w:r>
       <w:r>
         <w:t>web app</w:t>
@@ -368,21 +342,7 @@
         <w:rPr>
           <w:b/>
         </w:rPr>
-        <w:t xml:space="preserve">Projecteisen (communicatie, aanleveren </w:t>
-      </w:r>
-      <w:proofErr w:type="gramStart"/>
-      <w:r>
-        <w:rPr>
-          <w:b/>
-        </w:rPr>
-        <w:t>content</w:t>
-      </w:r>
-      <w:proofErr w:type="gramEnd"/>
-      <w:r>
-        <w:rPr>
-          <w:b/>
-        </w:rPr>
-        <w:t>, budget, oplevering etc.)</w:t>
+        <w:t>Projecteisen (communicatie, aanleveren content, budget, oplevering etc.)</w:t>
       </w:r>
     </w:p>
     <w:p>
@@ -452,15 +412,18 @@
         </w:numPr>
       </w:pPr>
       <w:r>
-        <w:t xml:space="preserve">Aanleveren </w:t>
-      </w:r>
-      <w:proofErr w:type="gramStart"/>
-      <w:r>
-        <w:t>content</w:t>
-      </w:r>
-      <w:proofErr w:type="gramEnd"/>
-      <w:r>
-        <w:t>: De content van de web app kan getest en na de projectperiode ondergebracht worden bij het webhosting pakket van Menno van der Krift</w:t>
+        <w:t xml:space="preserve">Aanleveren content: </w:t>
+      </w:r>
+      <w:r>
+        <w:t xml:space="preserve">De web </w:t>
+      </w:r>
+      <w:bookmarkStart w:id="0" w:name="_GoBack"/>
+      <w:bookmarkEnd w:id="0"/>
+      <w:r>
+        <w:t xml:space="preserve">app kan getest worden op, en later ondergebracht worden onder het webhosting pakket </w:t>
+      </w:r>
+      <w:r>
+        <w:t>van Menno van der Krift</w:t>
       </w:r>
     </w:p>
     <w:p>
@@ -472,13 +435,8 @@
         </w:numPr>
       </w:pPr>
       <w:r>
-        <w:t>Budget: €0</w:t>
-      </w:r>
-      <w:proofErr w:type="gramStart"/>
-      <w:r>
-        <w:t>,-</w:t>
-      </w:r>
-      <w:proofErr w:type="gramEnd"/>
+        <w:t>Budget: €0,-</w:t>
+      </w:r>
     </w:p>
     <w:p>
       <w:pPr>
@@ -494,18 +452,8 @@
       <w:r>
         <w:t xml:space="preserve">Wordt gedaan aan het einde van de projectperiode (17-06-2016). </w:t>
       </w:r>
-      <w:bookmarkStart w:id="0" w:name="_GoBack"/>
-      <w:bookmarkEnd w:id="0"/>
-      <w:r>
-        <w:t xml:space="preserve">Tevens kan de web app bij het </w:t>
-      </w:r>
-      <w:proofErr w:type="spellStart"/>
-      <w:r>
-        <w:t>webhost</w:t>
-      </w:r>
-      <w:proofErr w:type="spellEnd"/>
-      <w:r>
-        <w:t xml:space="preserve"> pakket van Menno van der Krift worden ondergebracht</w:t>
+      <w:r>
+        <w:t>Tevens kan de web app bij het webhost pakket van Menno van der Krift worden ondergebracht</w:t>
       </w:r>
     </w:p>
     <w:sectPr>
@@ -1692,7 +1640,7 @@
   <a:extraClrSchemeLst/>
   <a:extLst>
     <a:ext uri="{05A4C25C-085E-4340-85A3-A5531E510DB2}">
-      <thm15:themeFamily xmlns="" xmlns:thm15="http://schemas.microsoft.com/office/thememl/2012/main" name="Office Theme" id="{62F939B6-93AF-4DB8-9C6B-D6C7DFDC589F}" vid="{4A3C46E8-61CC-4603-A589-7422A47A8E4A}"/>
+      <thm15:themeFamily xmlns:thm15="http://schemas.microsoft.com/office/thememl/2012/main" xmlns="" name="Office Theme" id="{62F939B6-93AF-4DB8-9C6B-D6C7DFDC589F}" vid="{4A3C46E8-61CC-4603-A589-7422A47A8E4A}"/>
     </a:ext>
   </a:extLst>
 </a:theme>
@@ -1703,7 +1651,7 @@
 </file>
 
 <file path=customXml/itemProps1.xml><?xml version="1.0" encoding="utf-8"?>
-<ds:datastoreItem xmlns:ds="http://schemas.openxmlformats.org/officeDocument/2006/customXml" ds:itemID="{B6CB547D-CD88-48D3-8A3A-3A64D5888493}">
+<ds:datastoreItem xmlns:ds="http://schemas.openxmlformats.org/officeDocument/2006/customXml" ds:itemID="{DA3E5D2D-7CB7-4D73-9798-BF70EE463B55}">
   <ds:schemaRefs>
     <ds:schemaRef ds:uri="http://schemas.openxmlformats.org/officeDocument/2006/bibliography"/>
   </ds:schemaRefs>

</xml_diff>

<commit_message>
Hernieuwde opdracht aangepast: Handtekening lijn
</commit_message>
<xml_diff>
--- a/Documentatie/Hernieuwde opdracht.docx
+++ b/Documentatie/Hernieuwde opdracht.docx
@@ -275,13 +275,8 @@
           <w:numId w:val="1"/>
         </w:numPr>
       </w:pPr>
-      <w:proofErr w:type="spellStart"/>
-      <w:r>
-        <w:t>Wishlist</w:t>
-      </w:r>
-      <w:proofErr w:type="spellEnd"/>
-      <w:r>
-        <w:t>: Eigen lijst bij kunnen houden van films die je graag wilt hebben</w:t>
+      <w:r>
+        <w:t>Wishlist: Eigen lijst bij kunnen houden van films die je graag wilt hebben</w:t>
       </w:r>
     </w:p>
     <w:p>
@@ -394,8 +389,6 @@
       <w:r>
         <w:t>Regiseur</w:t>
       </w:r>
-      <w:bookmarkStart w:id="0" w:name="_GoBack"/>
-      <w:bookmarkEnd w:id="0"/>
     </w:p>
     <w:p>
       <w:pPr>
@@ -587,7 +580,12 @@
         <w:t xml:space="preserve">Oplevering: </w:t>
       </w:r>
       <w:r>
-        <w:t xml:space="preserve">Wordt gedaan aan het einde van de projectperiode (17-06-2016). </w:t>
+        <w:t>Wordt gedaan aan het einde van de</w:t>
+      </w:r>
+      <w:bookmarkStart w:id="0" w:name="_GoBack"/>
+      <w:bookmarkEnd w:id="0"/>
+      <w:r>
+        <w:t xml:space="preserve"> projectperiode (17-06-2016). </w:t>
       </w:r>
       <w:r>
         <w:t xml:space="preserve">Tevens kan </w:t>
@@ -607,6 +605,158 @@
       <w:proofErr w:type="spellEnd"/>
       <w:r>
         <w:t xml:space="preserve"> pakket van Menno van der Krift worden ondergebracht</w:t>
+      </w:r>
+    </w:p>
+    <w:p>
+      <w:r>
+        <w:rPr>
+          <w:noProof/>
+        </w:rPr>
+        <mc:AlternateContent>
+          <mc:Choice Requires="wps">
+            <w:drawing>
+              <wp:anchor distT="0" distB="0" distL="114300" distR="114300" simplePos="0" relativeHeight="251659264" behindDoc="0" locked="0" layoutInCell="1" allowOverlap="1" wp14:anchorId="0533AC8F" wp14:editId="2A6FAE6F">
+                <wp:simplePos x="0" y="0"/>
+                <wp:positionH relativeFrom="column">
+                  <wp:posOffset>2995930</wp:posOffset>
+                </wp:positionH>
+                <wp:positionV relativeFrom="paragraph">
+                  <wp:posOffset>207586</wp:posOffset>
+                </wp:positionV>
+                <wp:extent cx="2374265" cy="1403985"/>
+                <wp:effectExtent l="0" t="0" r="635" b="1905"/>
+                <wp:wrapNone/>
+                <wp:docPr id="307" name="Tekstvak 2"/>
+                <wp:cNvGraphicFramePr>
+                  <a:graphicFrameLocks xmlns:a="http://schemas.openxmlformats.org/drawingml/2006/main"/>
+                </wp:cNvGraphicFramePr>
+                <a:graphic xmlns:a="http://schemas.openxmlformats.org/drawingml/2006/main">
+                  <a:graphicData uri="http://schemas.microsoft.com/office/word/2010/wordprocessingShape">
+                    <wps:wsp>
+                      <wps:cNvSpPr txBox="1">
+                        <a:spLocks noChangeArrowheads="1"/>
+                      </wps:cNvSpPr>
+                      <wps:spPr bwMode="auto">
+                        <a:xfrm>
+                          <a:off x="0" y="0"/>
+                          <a:ext cx="2374265" cy="1403985"/>
+                        </a:xfrm>
+                        <a:prstGeom prst="rect">
+                          <a:avLst/>
+                        </a:prstGeom>
+                        <a:solidFill>
+                          <a:srgbClr val="FFFFFF"/>
+                        </a:solidFill>
+                        <a:ln w="9525">
+                          <a:noFill/>
+                          <a:miter lim="800000"/>
+                          <a:headEnd/>
+                          <a:tailEnd/>
+                        </a:ln>
+                      </wps:spPr>
+                      <wps:txbx>
+                        <w:txbxContent>
+                          <w:p>
+                            <w:r>
+                              <w:t>Datum: ……………………………………</w:t>
+                            </w:r>
+                          </w:p>
+                          <w:p>
+                            <w:r>
+                              <w:br/>
+                              <w:t>Naam</w:t>
+                            </w:r>
+                            <w:proofErr w:type="gramStart"/>
+                            <w:r>
+                              <w:t>:</w:t>
+                            </w:r>
+                            <w:r>
+                              <w:tab/>
+                            </w:r>
+                            <w:r>
+                              <w:t>……………………………………</w:t>
+                            </w:r>
+                            <w:proofErr w:type="gramEnd"/>
+                          </w:p>
+                        </w:txbxContent>
+                      </wps:txbx>
+                      <wps:bodyPr rot="0" vert="horz" wrap="square" lIns="91440" tIns="45720" rIns="91440" bIns="45720" anchor="t" anchorCtr="0">
+                        <a:spAutoFit/>
+                      </wps:bodyPr>
+                    </wps:wsp>
+                  </a:graphicData>
+                </a:graphic>
+                <wp14:sizeRelH relativeFrom="margin">
+                  <wp14:pctWidth>40000</wp14:pctWidth>
+                </wp14:sizeRelH>
+                <wp14:sizeRelV relativeFrom="margin">
+                  <wp14:pctHeight>20000</wp14:pctHeight>
+                </wp14:sizeRelV>
+              </wp:anchor>
+            </w:drawing>
+          </mc:Choice>
+          <mc:Fallback>
+            <w:pict>
+              <v:shapetype id="_x0000_t202" coordsize="21600,21600" o:spt="202" path="m,l,21600r21600,l21600,xe">
+                <v:stroke joinstyle="miter"/>
+                <v:path gradientshapeok="t" o:connecttype="rect"/>
+              </v:shapetype>
+              <v:shape id="Tekstvak 2" o:spid="_x0000_s1026" type="#_x0000_t202" style="position:absolute;margin-left:235.9pt;margin-top:16.35pt;width:186.95pt;height:110.55pt;z-index:251659264;visibility:visible;mso-wrap-style:square;mso-width-percent:400;mso-height-percent:200;mso-wrap-distance-left:9pt;mso-wrap-distance-top:0;mso-wrap-distance-right:9pt;mso-wrap-distance-bottom:0;mso-position-horizontal:absolute;mso-position-horizontal-relative:text;mso-position-vertical:absolute;mso-position-vertical-relative:text;mso-width-percent:400;mso-height-percent:200;mso-width-relative:margin;mso-height-relative:margin;v-text-anchor:top" o:gfxdata="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" stroked="f">
+                <v:textbox style="mso-fit-shape-to-text:t">
+                  <w:txbxContent>
+                    <w:p>
+                      <w:r>
+                        <w:t>Datum: ……………………………………</w:t>
+                      </w:r>
+                    </w:p>
+                    <w:p>
+                      <w:r>
+                        <w:br/>
+                        <w:t>Naam</w:t>
+                      </w:r>
+                      <w:proofErr w:type="gramStart"/>
+                      <w:r>
+                        <w:t>:</w:t>
+                      </w:r>
+                      <w:r>
+                        <w:tab/>
+                      </w:r>
+                      <w:r>
+                        <w:t>……………………………………</w:t>
+                      </w:r>
+                      <w:proofErr w:type="gramEnd"/>
+                    </w:p>
+                  </w:txbxContent>
+                </v:textbox>
+              </v:shape>
+            </w:pict>
+          </mc:Fallback>
+        </mc:AlternateContent>
+      </w:r>
+    </w:p>
+    <w:p>
+      <w:r>
+        <w:t>Handtekening voor akkoord</w:t>
+      </w:r>
+      <w:proofErr w:type="gramStart"/>
+      <w:r>
+        <w:t>:</w:t>
+      </w:r>
+      <w:r>
+        <w:tab/>
+      </w:r>
+      <w:r>
+        <w:tab/>
+      </w:r>
+      <w:r>
+        <w:tab/>
+      </w:r>
+      <w:proofErr w:type="gramEnd"/>
+    </w:p>
+    <w:p/>
+    <w:p>
+      <w:r>
+        <w:t>…………………………………………….</w:t>
       </w:r>
     </w:p>
     <w:sectPr>
@@ -1793,7 +1943,7 @@
   <a:extraClrSchemeLst/>
   <a:extLst>
     <a:ext uri="{05A4C25C-085E-4340-85A3-A5531E510DB2}">
-      <thm15:themeFamily xmlns="" xmlns:thm15="http://schemas.microsoft.com/office/thememl/2012/main" name="Office Theme" id="{62F939B6-93AF-4DB8-9C6B-D6C7DFDC589F}" vid="{4A3C46E8-61CC-4603-A589-7422A47A8E4A}"/>
+      <thm15:themeFamily xmlns:thm15="http://schemas.microsoft.com/office/thememl/2012/main" xmlns="" name="Office Theme" id="{62F939B6-93AF-4DB8-9C6B-D6C7DFDC589F}" vid="{4A3C46E8-61CC-4603-A589-7422A47A8E4A}"/>
     </a:ext>
   </a:extLst>
 </a:theme>
@@ -1804,7 +1954,7 @@
 </file>
 
 <file path=customXml/itemProps1.xml><?xml version="1.0" encoding="utf-8"?>
-<ds:datastoreItem xmlns:ds="http://schemas.openxmlformats.org/officeDocument/2006/customXml" ds:itemID="{C0ABEFC5-B440-443A-A7DE-89611248068A}">
+<ds:datastoreItem xmlns:ds="http://schemas.openxmlformats.org/officeDocument/2006/customXml" ds:itemID="{9E2D2459-5BBB-41B2-8274-BDACA273B2E8}">
   <ds:schemaRefs>
     <ds:schemaRef ds:uri="http://schemas.openxmlformats.org/officeDocument/2006/bibliography"/>
   </ds:schemaRefs>

</xml_diff>

<commit_message>
Hernieuwde opdracht: Budget aangepast naar 20.000 euro
</commit_message>
<xml_diff>
--- a/Documentatie/Hernieuwde opdracht.docx
+++ b/Documentatie/Hernieuwde opdracht.docx
@@ -560,32 +560,24 @@
         </w:numPr>
       </w:pPr>
       <w:r>
-        <w:t>Budget: €0</w:t>
-      </w:r>
-      <w:proofErr w:type="gramStart"/>
-      <w:r>
-        <w:t>,-</w:t>
-      </w:r>
-      <w:proofErr w:type="gramEnd"/>
-    </w:p>
-    <w:p>
-      <w:pPr>
-        <w:pStyle w:val="Lijstalinea"/>
-        <w:numPr>
-          <w:ilvl w:val="0"/>
-          <w:numId w:val="1"/>
-        </w:numPr>
-      </w:pPr>
-      <w:r>
-        <w:t xml:space="preserve">Oplevering: </w:t>
-      </w:r>
-      <w:r>
-        <w:t>Wordt gedaan aan het einde van de</w:t>
+        <w:t>Budget: €20.000</w:t>
       </w:r>
       <w:bookmarkStart w:id="0" w:name="_GoBack"/>
       <w:bookmarkEnd w:id="0"/>
-      <w:r>
-        <w:t xml:space="preserve"> projectperiode (17-06-2016). </w:t>
+    </w:p>
+    <w:p>
+      <w:pPr>
+        <w:pStyle w:val="Lijstalinea"/>
+        <w:numPr>
+          <w:ilvl w:val="0"/>
+          <w:numId w:val="1"/>
+        </w:numPr>
+      </w:pPr>
+      <w:r>
+        <w:t xml:space="preserve">Oplevering: </w:t>
+      </w:r>
+      <w:r>
+        <w:t xml:space="preserve">Wordt gedaan aan het einde van de projectperiode (17-06-2016). </w:t>
       </w:r>
       <w:r>
         <w:t xml:space="preserve">Tevens kan </w:t>
@@ -611,6 +603,7 @@
       <w:r>
         <w:rPr>
           <w:noProof/>
+          <w:lang w:eastAsia="nl-NL"/>
         </w:rPr>
         <mc:AlternateContent>
           <mc:Choice Requires="wps">
@@ -672,8 +665,6 @@
                             </w:r>
                             <w:r>
                               <w:tab/>
-                            </w:r>
-                            <w:r>
                               <w:t>……………………………………</w:t>
                             </w:r>
                             <w:proofErr w:type="gramEnd"/>
@@ -1943,7 +1934,7 @@
   <a:extraClrSchemeLst/>
   <a:extLst>
     <a:ext uri="{05A4C25C-085E-4340-85A3-A5531E510DB2}">
-      <thm15:themeFamily xmlns:thm15="http://schemas.microsoft.com/office/thememl/2012/main" xmlns="" name="Office Theme" id="{62F939B6-93AF-4DB8-9C6B-D6C7DFDC589F}" vid="{4A3C46E8-61CC-4603-A589-7422A47A8E4A}"/>
+      <thm15:themeFamily xmlns="" xmlns:thm15="http://schemas.microsoft.com/office/thememl/2012/main" name="Office Theme" id="{62F939B6-93AF-4DB8-9C6B-D6C7DFDC589F}" vid="{4A3C46E8-61CC-4603-A589-7422A47A8E4A}"/>
     </a:ext>
   </a:extLst>
 </a:theme>
@@ -1954,7 +1945,7 @@
 </file>
 
 <file path=customXml/itemProps1.xml><?xml version="1.0" encoding="utf-8"?>
-<ds:datastoreItem xmlns:ds="http://schemas.openxmlformats.org/officeDocument/2006/customXml" ds:itemID="{9E2D2459-5BBB-41B2-8274-BDACA273B2E8}">
+<ds:datastoreItem xmlns:ds="http://schemas.openxmlformats.org/officeDocument/2006/customXml" ds:itemID="{B2244142-FE88-4E74-9BB0-F524A4E90160}">
   <ds:schemaRefs>
     <ds:schemaRef ds:uri="http://schemas.openxmlformats.org/officeDocument/2006/bibliography"/>
   </ds:schemaRefs>

</xml_diff>